<commit_message>
Creado el modal, el servicio para añadir tareas,
</commit_message>
<xml_diff>
--- a/PMDM02/PMDM02 Tarea Evaluativa.docx
+++ b/PMDM02/PMDM02 Tarea Evaluativa.docx
@@ -299,6 +299,11 @@
             </w:r>
           </w:p>
           <w:p>
+            <w:pPr>
+              <w:rPr>
+                <w:rFonts w:ascii="Times New Roman" w:hAnsi="Times New Roman" w:cs="Times New Roman"/>
+              </w:rPr>
+            </w:pPr>
             <w:r>
               <w:t xml:space="preserve">El documento que contendrá el informe lo elaborarás con un procesador de texto. Debe tener tamaño de página A4, estilo de letra </w:t>
             </w:r>

</xml_diff>